<commit_message>
Added more stuff in the Utlity.py file and edited the templates
</commit_message>
<xml_diff>
--- a/Resources/Cover Letter Template.docx
+++ b/Resources/Cover Letter Template.docx
@@ -4,19 +4,26 @@
   <w:body>
     <w:p>
       <w:pPr>
-        <w:rPr>
-          <w:rFonts w:ascii="Calibri" w:hAnsi="Calibri" w:cs="Calibri"/>
+        <w:spacing w:after="0" w:line="360" w:lineRule="auto"/>
+        <w:rPr>
+          <w:rFonts w:ascii="Calibri" w:hAnsi="Calibri" w:cs="Calibri"/>
+          <w:sz w:val="22"/>
+          <w:szCs w:val="22"/>
         </w:rPr>
       </w:pPr>
       <w:r>
         <w:rPr>
           <w:rFonts w:ascii="Calibri" w:hAnsi="Calibri" w:cs="Calibri"/>
+          <w:sz w:val="22"/>
+          <w:szCs w:val="22"/>
         </w:rPr>
         <w:t>Angelo Esmeralda</w:t>
       </w:r>
       <w:r>
         <w:rPr>
           <w:rFonts w:ascii="Calibri" w:hAnsi="Calibri" w:cs="Calibri"/>
+          <w:sz w:val="22"/>
+          <w:szCs w:val="22"/>
         </w:rPr>
         <w:br/>
         <w:t>Rosemead, CA 91770</w:t>
@@ -24,75 +31,131 @@
       <w:r>
         <w:rPr>
           <w:rFonts w:ascii="Calibri" w:hAnsi="Calibri" w:cs="Calibri"/>
+          <w:sz w:val="22"/>
+          <w:szCs w:val="22"/>
+        </w:rPr>
+        <w:t xml:space="preserve"> </w:t>
+      </w:r>
+      <w:r>
+        <w:rPr>
+          <w:rFonts w:ascii="Calibri" w:hAnsi="Calibri" w:cs="Calibri"/>
+          <w:sz w:val="22"/>
+          <w:szCs w:val="22"/>
         </w:rPr>
         <w:br/>
+        <w:t>(626) 756 2947</w:t>
+      </w:r>
+      <w:r>
+        <w:rPr>
+          <w:rFonts w:ascii="Calibri" w:hAnsi="Calibri" w:cs="Calibri"/>
+          <w:sz w:val="22"/>
+          <w:szCs w:val="22"/>
+        </w:rPr>
+        <w:br/>
+      </w:r>
+      <w:r>
+        <w:rPr>
+          <w:rFonts w:ascii="Calibri" w:hAnsi="Calibri" w:cs="Calibri"/>
+          <w:sz w:val="22"/>
+          <w:szCs w:val="22"/>
+        </w:rPr>
+        <w:t xml:space="preserve">Website: </w:t>
       </w:r>
       <w:hyperlink r:id="rId4" w:history="1">
         <w:r>
           <w:rPr>
             <w:rStyle w:val="Hyperlink"/>
             <w:rFonts w:ascii="Calibri" w:hAnsi="Calibri" w:cs="Calibri"/>
+            <w:sz w:val="22"/>
+            <w:szCs w:val="22"/>
           </w:rPr>
-          <w:t>angeloje97@outlook.com</w:t>
+          <w:t>angeloesmeralda.com</w:t>
         </w:r>
       </w:hyperlink>
       <w:r>
         <w:rPr>
           <w:rFonts w:ascii="Calibri" w:hAnsi="Calibri" w:cs="Calibri"/>
-        </w:rPr>
-        <w:br/>
-        <w:t>(626) 756 2947</w:t>
-      </w:r>
-      <w:r>
-        <w:rPr>
-          <w:rFonts w:ascii="Calibri" w:hAnsi="Calibri" w:cs="Calibri"/>
-        </w:rPr>
-        <w:br/>
-      </w:r>
-      <w:hyperlink r:id="rId5" w:tgtFrame="_new" w:history="1">
+          <w:sz w:val="22"/>
+          <w:szCs w:val="22"/>
+        </w:rPr>
+        <w:t xml:space="preserve"> |</w:t>
+      </w:r>
+      <w:r>
+        <w:rPr>
+          <w:rFonts w:ascii="Calibri" w:hAnsi="Calibri" w:cs="Calibri"/>
+          <w:sz w:val="22"/>
+          <w:szCs w:val="22"/>
+        </w:rPr>
+        <w:t xml:space="preserve"> Email:</w:t>
+      </w:r>
+      <w:r>
+        <w:rPr>
+          <w:rFonts w:ascii="Calibri" w:hAnsi="Calibri" w:cs="Calibri"/>
+          <w:sz w:val="22"/>
+          <w:szCs w:val="22"/>
+        </w:rPr>
+        <w:t xml:space="preserve"> </w:t>
+      </w:r>
+      <w:hyperlink r:id="rId5" w:history="1">
         <w:r>
           <w:rPr>
             <w:rStyle w:val="Hyperlink"/>
             <w:rFonts w:ascii="Calibri" w:hAnsi="Calibri" w:cs="Calibri"/>
+            <w:sz w:val="22"/>
+            <w:szCs w:val="22"/>
           </w:rPr>
-          <w:t>angeloesmeralda.com</w:t>
+          <w:t>angeloje97@outlook.com</w:t>
         </w:r>
       </w:hyperlink>
     </w:p>
     <w:p>
       <w:pPr>
-        <w:rPr>
-          <w:rFonts w:ascii="Calibri" w:hAnsi="Calibri" w:cs="Calibri"/>
+        <w:spacing w:after="0" w:line="360" w:lineRule="auto"/>
+        <w:rPr>
+          <w:rFonts w:ascii="Calibri" w:hAnsi="Calibri" w:cs="Calibri"/>
+          <w:sz w:val="22"/>
+          <w:szCs w:val="22"/>
         </w:rPr>
       </w:pPr>
       <w:r>
         <w:rPr>
           <w:rFonts w:ascii="Calibri" w:hAnsi="Calibri" w:cs="Calibri"/>
+          <w:sz w:val="22"/>
+          <w:szCs w:val="22"/>
         </w:rPr>
         <w:t>{Date}</w:t>
       </w:r>
     </w:p>
     <w:p>
       <w:pPr>
-        <w:rPr>
-          <w:rFonts w:ascii="Calibri" w:hAnsi="Calibri" w:cs="Calibri"/>
+        <w:spacing w:after="0" w:line="360" w:lineRule="auto"/>
+        <w:rPr>
+          <w:rFonts w:ascii="Calibri" w:hAnsi="Calibri" w:cs="Calibri"/>
+          <w:sz w:val="22"/>
+          <w:szCs w:val="22"/>
         </w:rPr>
       </w:pPr>
       <w:r>
         <w:rPr>
           <w:rFonts w:ascii="Calibri" w:hAnsi="Calibri" w:cs="Calibri"/>
+          <w:sz w:val="22"/>
+          <w:szCs w:val="22"/>
         </w:rPr>
         <w:t>Hiring Team</w:t>
       </w:r>
       <w:r>
         <w:rPr>
           <w:rFonts w:ascii="Calibri" w:hAnsi="Calibri" w:cs="Calibri"/>
+          <w:sz w:val="22"/>
+          <w:szCs w:val="22"/>
         </w:rPr>
         <w:br/>
       </w:r>
       <w:r>
         <w:rPr>
           <w:rFonts w:ascii="Calibri" w:hAnsi="Calibri" w:cs="Calibri"/>
+          <w:sz w:val="22"/>
+          <w:szCs w:val="22"/>
         </w:rPr>
         <w:t>{</w:t>
       </w:r>
@@ -100,6 +163,8 @@
       <w:r>
         <w:rPr>
           <w:rFonts w:ascii="Calibri" w:hAnsi="Calibri" w:cs="Calibri"/>
+          <w:sz w:val="22"/>
+          <w:szCs w:val="22"/>
         </w:rPr>
         <w:t>CompanyName</w:t>
       </w:r>
@@ -107,46 +172,63 @@
       <w:r>
         <w:rPr>
           <w:rFonts w:ascii="Calibri" w:hAnsi="Calibri" w:cs="Calibri"/>
+          <w:sz w:val="22"/>
+          <w:szCs w:val="22"/>
         </w:rPr>
         <w:t>}</w:t>
       </w:r>
     </w:p>
     <w:p>
       <w:pPr>
-        <w:rPr>
-          <w:rFonts w:ascii="Calibri" w:hAnsi="Calibri" w:cs="Calibri"/>
+        <w:spacing w:after="0" w:line="360" w:lineRule="auto"/>
+        <w:rPr>
+          <w:rFonts w:ascii="Calibri" w:hAnsi="Calibri" w:cs="Calibri"/>
+          <w:sz w:val="22"/>
+          <w:szCs w:val="22"/>
         </w:rPr>
       </w:pPr>
       <w:r>
         <w:rPr>
           <w:rFonts w:ascii="Calibri" w:hAnsi="Calibri" w:cs="Calibri"/>
+          <w:sz w:val="22"/>
+          <w:szCs w:val="22"/>
         </w:rPr>
         <w:t>Dear Hiring Team,</w:t>
       </w:r>
     </w:p>
     <w:p>
       <w:pPr>
+        <w:spacing w:after="0" w:line="360" w:lineRule="auto"/>
         <w:ind w:firstLine="720"/>
         <w:rPr>
           <w:rFonts w:ascii="Calibri" w:hAnsi="Calibri" w:cs="Calibri"/>
+          <w:sz w:val="22"/>
+          <w:szCs w:val="22"/>
         </w:rPr>
       </w:pPr>
       <w:r>
         <w:rPr>
           <w:rFonts w:ascii="Calibri" w:hAnsi="Calibri" w:cs="Calibri"/>
+          <w:sz w:val="22"/>
+          <w:szCs w:val="22"/>
         </w:rPr>
         <w:t>{Paragraph1}</w:t>
       </w:r>
     </w:p>
     <w:p>
       <w:pPr>
-        <w:rPr>
-          <w:rFonts w:ascii="Calibri" w:hAnsi="Calibri" w:cs="Calibri"/>
+        <w:spacing w:after="0" w:line="360" w:lineRule="auto"/>
+        <w:rPr>
+          <w:rFonts w:ascii="Calibri" w:hAnsi="Calibri" w:cs="Calibri"/>
+          <w:sz w:val="22"/>
+          <w:szCs w:val="22"/>
         </w:rPr>
       </w:pPr>
       <w:r>
         <w:rPr>
           <w:rFonts w:ascii="Calibri" w:hAnsi="Calibri" w:cs="Calibri"/>
+          <w:sz w:val="22"/>
+          <w:szCs w:val="22"/>
         </w:rPr>
         <w:tab/>
         <w:t>{Paragraph2}</w:t>
@@ -154,13 +236,18 @@
     </w:p>
     <w:p>
       <w:pPr>
-        <w:rPr>
-          <w:rFonts w:ascii="Calibri" w:hAnsi="Calibri" w:cs="Calibri"/>
+        <w:spacing w:after="0" w:line="360" w:lineRule="auto"/>
+        <w:rPr>
+          <w:rFonts w:ascii="Calibri" w:hAnsi="Calibri" w:cs="Calibri"/>
+          <w:sz w:val="22"/>
+          <w:szCs w:val="22"/>
         </w:rPr>
       </w:pPr>
       <w:r>
         <w:rPr>
           <w:rFonts w:ascii="Calibri" w:hAnsi="Calibri" w:cs="Calibri"/>
+          <w:sz w:val="22"/>
+          <w:szCs w:val="22"/>
         </w:rPr>
         <w:tab/>
         <w:t>{Paragraph3}</w:t>
@@ -168,19 +255,26 @@
     </w:p>
     <w:p>
       <w:pPr>
-        <w:rPr>
-          <w:rFonts w:ascii="Calibri" w:hAnsi="Calibri" w:cs="Calibri"/>
+        <w:spacing w:after="0" w:line="360" w:lineRule="auto"/>
+        <w:rPr>
+          <w:rFonts w:ascii="Calibri" w:hAnsi="Calibri" w:cs="Calibri"/>
+          <w:sz w:val="22"/>
+          <w:szCs w:val="22"/>
         </w:rPr>
       </w:pPr>
       <w:r>
         <w:rPr>
           <w:rFonts w:ascii="Calibri" w:hAnsi="Calibri" w:cs="Calibri"/>
+          <w:sz w:val="22"/>
+          <w:szCs w:val="22"/>
         </w:rPr>
         <w:t>Sincerely,</w:t>
       </w:r>
       <w:r>
         <w:rPr>
           <w:rFonts w:ascii="Calibri" w:hAnsi="Calibri" w:cs="Calibri"/>
+          <w:sz w:val="22"/>
+          <w:szCs w:val="22"/>
         </w:rPr>
         <w:br/>
         <w:t>Angelo Esmeralda</w:t>
@@ -188,8 +282,11 @@
     </w:p>
     <w:p>
       <w:pPr>
-        <w:rPr>
-          <w:rFonts w:ascii="Calibri" w:hAnsi="Calibri" w:cs="Calibri"/>
+        <w:spacing w:after="0" w:line="360" w:lineRule="auto"/>
+        <w:rPr>
+          <w:rFonts w:ascii="Calibri" w:hAnsi="Calibri" w:cs="Calibri"/>
+          <w:sz w:val="22"/>
+          <w:szCs w:val="22"/>
         </w:rPr>
       </w:pPr>
     </w:p>

</xml_diff>

<commit_message>
Added the technical skills section. Added more funcitons to Utility.py. Edited the resume prompt to make sure to fill in the minimum
</commit_message>
<xml_diff>
--- a/Resources/Cover Letter Template.docx
+++ b/Resources/Cover Letter Template.docx
@@ -36,31 +36,29 @@
         </w:rPr>
         <w:t xml:space="preserve"> </w:t>
       </w:r>
-      <w:r>
-        <w:rPr>
-          <w:rFonts w:ascii="Calibri" w:hAnsi="Calibri" w:cs="Calibri"/>
-          <w:sz w:val="22"/>
-          <w:szCs w:val="22"/>
-        </w:rPr>
-        <w:br/>
-        <w:t>(626) 756 2947</w:t>
-      </w:r>
-      <w:r>
-        <w:rPr>
-          <w:rFonts w:ascii="Calibri" w:hAnsi="Calibri" w:cs="Calibri"/>
-          <w:sz w:val="22"/>
-          <w:szCs w:val="22"/>
-        </w:rPr>
-        <w:br/>
-      </w:r>
-      <w:r>
-        <w:rPr>
-          <w:rFonts w:ascii="Calibri" w:hAnsi="Calibri" w:cs="Calibri"/>
-          <w:sz w:val="22"/>
-          <w:szCs w:val="22"/>
-        </w:rPr>
-        <w:t xml:space="preserve">Website: </w:t>
-      </w:r>
+    </w:p>
+    <w:p>
+      <w:pPr>
+        <w:spacing w:after="0" w:line="360" w:lineRule="auto"/>
+      </w:pPr>
+      <w:r>
+        <w:rPr>
+          <w:rFonts w:ascii="Calibri" w:hAnsi="Calibri" w:cs="Calibri"/>
+          <w:sz w:val="22"/>
+          <w:szCs w:val="22"/>
+        </w:rPr>
+        <w:t>angeloje97@outlook.com</w:t>
+      </w:r>
+    </w:p>
+    <w:p>
+      <w:pPr>
+        <w:spacing w:after="0" w:line="360" w:lineRule="auto"/>
+        <w:rPr>
+          <w:rFonts w:ascii="Calibri" w:hAnsi="Calibri" w:cs="Calibri"/>
+          <w:sz w:val="22"/>
+          <w:szCs w:val="22"/>
+        </w:rPr>
+      </w:pPr>
       <w:hyperlink r:id="rId4" w:history="1">
         <w:r>
           <w:rPr>
@@ -78,35 +76,17 @@
           <w:sz w:val="22"/>
           <w:szCs w:val="22"/>
         </w:rPr>
-        <w:t xml:space="preserve"> |</w:t>
-      </w:r>
-      <w:r>
-        <w:rPr>
-          <w:rFonts w:ascii="Calibri" w:hAnsi="Calibri" w:cs="Calibri"/>
-          <w:sz w:val="22"/>
-          <w:szCs w:val="22"/>
-        </w:rPr>
-        <w:t xml:space="preserve"> Email:</w:t>
-      </w:r>
-      <w:r>
-        <w:rPr>
-          <w:rFonts w:ascii="Calibri" w:hAnsi="Calibri" w:cs="Calibri"/>
-          <w:sz w:val="22"/>
-          <w:szCs w:val="22"/>
-        </w:rPr>
         <w:t xml:space="preserve"> </w:t>
       </w:r>
-      <w:hyperlink r:id="rId5" w:history="1">
-        <w:r>
-          <w:rPr>
-            <w:rStyle w:val="Hyperlink"/>
-            <w:rFonts w:ascii="Calibri" w:hAnsi="Calibri" w:cs="Calibri"/>
-            <w:sz w:val="22"/>
-            <w:szCs w:val="22"/>
-          </w:rPr>
-          <w:t>angeloje97@outlook.com</w:t>
-        </w:r>
-      </w:hyperlink>
+      <w:r>
+        <w:rPr>
+          <w:rFonts w:ascii="Calibri" w:hAnsi="Calibri" w:cs="Calibri"/>
+          <w:sz w:val="22"/>
+          <w:szCs w:val="22"/>
+        </w:rPr>
+        <w:br/>
+        <w:t>(626) 756 2947</w:t>
+      </w:r>
     </w:p>
     <w:p>
       <w:pPr>

</xml_diff>